<commit_message>
Issue #25: has been fixed.(client end)
</commit_message>
<xml_diff>
--- a/Documents/FriendCircle数据库设计-Version2.docx
+++ b/Documents/FriendCircle数据库设计-Version2.docx
@@ -325,11 +325,6 @@
             <w:tcW w:w="804" w:type="dxa"/>
           </w:tcPr>
           <w:p>
-            <w:pPr>
-              <w:rPr>
-                <w:rFonts w:hint="eastAsia"/>
-              </w:rPr>
-            </w:pPr>
             <w:r>
               <w:rPr>
                 <w:rFonts w:hint="eastAsia"/>
@@ -343,11 +338,6 @@
             <w:tcW w:w="3727" w:type="dxa"/>
           </w:tcPr>
           <w:p>
-            <w:pPr>
-              <w:rPr>
-                <w:rFonts w:hint="eastAsia"/>
-              </w:rPr>
-            </w:pPr>
             <w:r>
               <w:rPr>
                 <w:rFonts w:hint="eastAsia"/>
@@ -397,11 +387,6 @@
             <w:tcW w:w="3317" w:type="dxa"/>
           </w:tcPr>
           <w:p>
-            <w:pPr>
-              <w:rPr>
-                <w:rFonts w:hint="eastAsia"/>
-              </w:rPr>
-            </w:pPr>
             <w:r>
               <w:rPr>
                 <w:rFonts w:hint="eastAsia"/>
@@ -421,11 +406,6 @@
             <w:tcW w:w="797" w:type="dxa"/>
           </w:tcPr>
           <w:p>
-            <w:pPr>
-              <w:rPr>
-                <w:rFonts w:hint="eastAsia"/>
-              </w:rPr>
-            </w:pPr>
             <w:r>
               <w:rPr>
                 <w:rFonts w:hint="eastAsia"/>
@@ -441,13 +421,150 @@
             <w:tcW w:w="804" w:type="dxa"/>
           </w:tcPr>
           <w:p>
+            <w:r>
+              <w:rPr>
+                <w:rFonts w:hint="eastAsia"/>
+              </w:rPr>
+              <w:t>@tp</w:t>
+            </w:r>
+          </w:p>
+        </w:tc>
+        <w:tc>
+          <w:tcPr>
+            <w:tcW w:w="3727" w:type="dxa"/>
+          </w:tcPr>
+          <w:p>
+            <w:r>
+              <w:rPr>
+                <w:rFonts w:hint="eastAsia"/>
+              </w:rPr>
+              <w:t xml:space="preserve">post_data </w:t>
+            </w:r>
+            <w:r>
+              <w:rPr>
+                <w:rFonts w:hint="eastAsia"/>
+              </w:rPr>
+              <w:t>与</w:t>
+            </w:r>
+            <w:r>
+              <w:rPr>
+                <w:rFonts w:hint="eastAsia"/>
+              </w:rPr>
+              <w:t xml:space="preserve"> comment_data</w:t>
+            </w:r>
+            <w:r>
+              <w:rPr>
+                <w:rFonts w:hint="eastAsia"/>
+              </w:rPr>
+              <w:t>表中加入</w:t>
+            </w:r>
+            <w:r>
+              <w:rPr>
+                <w:rFonts w:hint="eastAsia"/>
+              </w:rPr>
+              <w:t>sex</w:t>
+            </w:r>
+            <w:r>
+              <w:rPr>
+                <w:rFonts w:hint="eastAsia"/>
+              </w:rPr>
+              <w:t>列</w:t>
+            </w:r>
+          </w:p>
+        </w:tc>
+        <w:tc>
+          <w:tcPr>
+            <w:tcW w:w="3317" w:type="dxa"/>
+          </w:tcPr>
+          <w:p>
             <w:pPr>
-              <w:rPr>
-                <w:rFonts w:hint="eastAsia"/>
+              <w:autoSpaceDE w:val="0"/>
+              <w:autoSpaceDN w:val="0"/>
+              <w:adjustRightInd w:val="0"/>
+              <w:jc w:val="left"/>
+              <w:rPr>
+                <w:rFonts w:ascii="Courier New" w:hAnsi="Courier New" w:cs="Courier New"/>
+                <w:noProof/>
+                <w:kern w:val="0"/>
+                <w:sz w:val="20"/>
+                <w:szCs w:val="20"/>
               </w:rPr>
             </w:pPr>
             <w:r>
               <w:rPr>
+                <w:rFonts w:ascii="Courier New" w:hAnsi="Courier New" w:cs="Courier New" w:hint="eastAsia"/>
+                <w:noProof/>
+                <w:kern w:val="0"/>
+                <w:sz w:val="20"/>
+                <w:szCs w:val="20"/>
+              </w:rPr>
+              <w:t>添加</w:t>
+            </w:r>
+            <w:r>
+              <w:rPr>
+                <w:rFonts w:ascii="Courier New" w:hAnsi="Courier New" w:cs="Courier New" w:hint="eastAsia"/>
+                <w:noProof/>
+                <w:kern w:val="0"/>
+                <w:sz w:val="20"/>
+                <w:szCs w:val="20"/>
+              </w:rPr>
+              <w:t xml:space="preserve">sex </w:t>
+            </w:r>
+            <w:r>
+              <w:rPr>
+                <w:rFonts w:ascii="Courier New" w:hAnsi="Courier New" w:cs="Courier New"/>
+                <w:noProof/>
+                <w:kern w:val="0"/>
+                <w:sz w:val="20"/>
+                <w:szCs w:val="20"/>
+              </w:rPr>
+              <w:t>varchar(</w:t>
+            </w:r>
+            <w:r>
+              <w:rPr>
+                <w:rFonts w:ascii="Courier New" w:hAnsi="Courier New" w:cs="Courier New" w:hint="eastAsia"/>
+                <w:noProof/>
+                <w:kern w:val="0"/>
+                <w:sz w:val="20"/>
+                <w:szCs w:val="20"/>
+              </w:rPr>
+              <w:t>10</w:t>
+            </w:r>
+            <w:r>
+              <w:rPr>
+                <w:rFonts w:ascii="Courier New" w:hAnsi="Courier New" w:cs="Courier New"/>
+                <w:noProof/>
+                <w:kern w:val="0"/>
+                <w:sz w:val="20"/>
+                <w:szCs w:val="20"/>
+              </w:rPr>
+              <w:t>) not null</w:t>
+            </w:r>
+          </w:p>
+          <w:p/>
+        </w:tc>
+        <w:tc>
+          <w:tcPr>
+            <w:tcW w:w="797" w:type="dxa"/>
+          </w:tcPr>
+          <w:p>
+            <w:r>
+              <w:rPr>
+                <w:rFonts w:hint="eastAsia"/>
+              </w:rPr>
+              <w:t>4.20</w:t>
+            </w:r>
+          </w:p>
+        </w:tc>
+      </w:tr>
+      <w:tr>
+        <w:tc>
+          <w:tcPr>
+            <w:tcW w:w="804" w:type="dxa"/>
+          </w:tcPr>
+          <w:p>
+            <w:r>
+              <w:rPr>
                 <w:rFonts w:hint="eastAsia"/>
               </w:rPr>
               <w:t>@tp</w:t>
@@ -459,35 +576,6 @@
             <w:tcW w:w="3727" w:type="dxa"/>
           </w:tcPr>
           <w:p>
-            <w:pPr>
-              <w:rPr>
-                <w:rFonts w:hint="eastAsia"/>
-              </w:rPr>
-            </w:pPr>
-            <w:r>
-              <w:rPr>
-                <w:rFonts w:hint="eastAsia"/>
-              </w:rPr>
-              <w:t xml:space="preserve">post_data </w:t>
-            </w:r>
-            <w:r>
-              <w:rPr>
-                <w:rFonts w:hint="eastAsia"/>
-              </w:rPr>
-              <w:t>与</w:t>
-            </w:r>
-            <w:r>
-              <w:rPr>
-                <w:rFonts w:hint="eastAsia"/>
-              </w:rPr>
-              <w:t xml:space="preserve"> comment_data</w:t>
-            </w:r>
-            <w:r>
-              <w:rPr>
-                <w:rFonts w:hint="eastAsia"/>
-              </w:rPr>
-              <w:t>表中</w:t>
-            </w:r>
             <w:r>
               <w:rPr>
                 <w:rFonts w:hint="eastAsia"/>
@@ -498,13 +586,13 @@
               <w:rPr>
                 <w:rFonts w:hint="eastAsia"/>
               </w:rPr>
-              <w:t>sex</w:t>
-            </w:r>
-            <w:r>
-              <w:rPr>
-                <w:rFonts w:hint="eastAsia"/>
-              </w:rPr>
-              <w:t>列</w:t>
+              <w:t>post_like</w:t>
+            </w:r>
+            <w:r>
+              <w:rPr>
+                <w:rFonts w:hint="eastAsia"/>
+              </w:rPr>
+              <w:t>表</w:t>
             </w:r>
           </w:p>
         </w:tc>
@@ -531,136 +619,27 @@
               <w:rPr>
                 <w:rFonts w:ascii="Courier New" w:hAnsi="Courier New" w:cs="Courier New" w:hint="eastAsia"/>
                 <w:noProof/>
-                <w:color w:val="808080"/>
                 <w:kern w:val="0"/>
                 <w:sz w:val="20"/>
                 <w:szCs w:val="20"/>
               </w:rPr>
-              <w:t>添加</w:t>
+              <w:t>添加建表语句</w:t>
+            </w:r>
+          </w:p>
+        </w:tc>
+        <w:tc>
+          <w:tcPr>
+            <w:tcW w:w="797" w:type="dxa"/>
+          </w:tcPr>
+          <w:p>
+            <w:r>
+              <w:rPr>
+                <w:rFonts w:hint="eastAsia"/>
+              </w:rPr>
+              <w:t>7.14</w:t>
             </w:r>
             <w:bookmarkStart w:id="0" w:name="_GoBack"/>
             <w:bookmarkEnd w:id="0"/>
-            <w:r>
-              <w:rPr>
-                <w:rFonts w:ascii="Courier New" w:hAnsi="Courier New" w:cs="Courier New" w:hint="eastAsia"/>
-                <w:noProof/>
-                <w:color w:val="808080"/>
-                <w:kern w:val="0"/>
-                <w:sz w:val="20"/>
-                <w:szCs w:val="20"/>
-              </w:rPr>
-              <w:t xml:space="preserve">sex </w:t>
-            </w:r>
-            <w:r>
-              <w:rPr>
-                <w:rFonts w:ascii="Courier New" w:hAnsi="Courier New" w:cs="Courier New"/>
-                <w:noProof/>
-                <w:color w:val="0000FF"/>
-                <w:kern w:val="0"/>
-                <w:sz w:val="20"/>
-                <w:szCs w:val="20"/>
-              </w:rPr>
-              <w:t>varchar</w:t>
-            </w:r>
-            <w:r>
-              <w:rPr>
-                <w:rFonts w:ascii="Courier New" w:hAnsi="Courier New" w:cs="Courier New"/>
-                <w:noProof/>
-                <w:color w:val="808080"/>
-                <w:kern w:val="0"/>
-                <w:sz w:val="20"/>
-                <w:szCs w:val="20"/>
-              </w:rPr>
-              <w:t>(</w:t>
-            </w:r>
-            <w:r>
-              <w:rPr>
-                <w:rFonts w:ascii="Courier New" w:hAnsi="Courier New" w:cs="Courier New" w:hint="eastAsia"/>
-                <w:noProof/>
-                <w:kern w:val="0"/>
-                <w:sz w:val="20"/>
-                <w:szCs w:val="20"/>
-              </w:rPr>
-              <w:t>10</w:t>
-            </w:r>
-            <w:r>
-              <w:rPr>
-                <w:rFonts w:ascii="Courier New" w:hAnsi="Courier New" w:cs="Courier New"/>
-                <w:noProof/>
-                <w:color w:val="808080"/>
-                <w:kern w:val="0"/>
-                <w:sz w:val="20"/>
-                <w:szCs w:val="20"/>
-              </w:rPr>
-              <w:t>)</w:t>
-            </w:r>
-            <w:r>
-              <w:rPr>
-                <w:rFonts w:ascii="Courier New" w:hAnsi="Courier New" w:cs="Courier New"/>
-                <w:noProof/>
-                <w:kern w:val="0"/>
-                <w:sz w:val="20"/>
-                <w:szCs w:val="20"/>
-              </w:rPr>
-              <w:t xml:space="preserve"> </w:t>
-            </w:r>
-            <w:r>
-              <w:rPr>
-                <w:rFonts w:ascii="Courier New" w:hAnsi="Courier New" w:cs="Courier New"/>
-                <w:noProof/>
-                <w:color w:val="808080"/>
-                <w:kern w:val="0"/>
-                <w:sz w:val="20"/>
-                <w:szCs w:val="20"/>
-              </w:rPr>
-              <w:t>not</w:t>
-            </w:r>
-            <w:r>
-              <w:rPr>
-                <w:rFonts w:ascii="Courier New" w:hAnsi="Courier New" w:cs="Courier New"/>
-                <w:noProof/>
-                <w:kern w:val="0"/>
-                <w:sz w:val="20"/>
-                <w:szCs w:val="20"/>
-              </w:rPr>
-              <w:t xml:space="preserve"> </w:t>
-            </w:r>
-            <w:r>
-              <w:rPr>
-                <w:rFonts w:ascii="Courier New" w:hAnsi="Courier New" w:cs="Courier New"/>
-                <w:noProof/>
-                <w:color w:val="808080"/>
-                <w:kern w:val="0"/>
-                <w:sz w:val="20"/>
-                <w:szCs w:val="20"/>
-              </w:rPr>
-              <w:t>null</w:t>
-            </w:r>
-          </w:p>
-          <w:p>
-            <w:pPr>
-              <w:rPr>
-                <w:rFonts w:hint="eastAsia"/>
-              </w:rPr>
-            </w:pPr>
-          </w:p>
-        </w:tc>
-        <w:tc>
-          <w:tcPr>
-            <w:tcW w:w="797" w:type="dxa"/>
-          </w:tcPr>
-          <w:p>
-            <w:pPr>
-              <w:rPr>
-                <w:rFonts w:hint="eastAsia"/>
-              </w:rPr>
-            </w:pPr>
-            <w:r>
-              <w:rPr>
-                <w:rFonts w:hint="eastAsia"/>
-              </w:rPr>
-              <w:t>4.20</w:t>
-            </w:r>
           </w:p>
         </w:tc>
       </w:tr>
@@ -2508,7 +2487,7 @@
         <w:adjustRightInd w:val="0"/>
         <w:jc w:val="left"/>
         <w:rPr>
-          <w:rFonts w:ascii="Courier New" w:hAnsi="Courier New" w:cs="Courier New" w:hint="eastAsia"/>
+          <w:rFonts w:ascii="Courier New" w:hAnsi="Courier New" w:cs="Courier New"/>
           <w:noProof/>
           <w:color w:val="808080"/>
           <w:kern w:val="0"/>
@@ -2627,16 +2606,6 @@
           <w:szCs w:val="20"/>
         </w:rPr>
         <w:tab/>
-      </w:r>
-      <w:r>
-        <w:rPr>
-          <w:rFonts w:ascii="Courier New" w:hAnsi="Courier New" w:cs="Courier New" w:hint="eastAsia"/>
-          <w:noProof/>
-          <w:color w:val="808080"/>
-          <w:kern w:val="0"/>
-          <w:sz w:val="20"/>
-          <w:szCs w:val="20"/>
-        </w:rPr>
         <w:t xml:space="preserve">sex </w:t>
       </w:r>
       <w:r>
@@ -5109,7 +5078,7 @@
               <w:rPr>
                 <w:rFonts w:hint="eastAsia"/>
               </w:rPr>
-              <w:t>用户</w:t>
+              <w:t>commet</w:t>
             </w:r>
             <w:r>
               <w:t>唯一标识</w:t>
@@ -6271,7 +6240,7 @@
         <w:adjustRightInd w:val="0"/>
         <w:jc w:val="left"/>
         <w:rPr>
-          <w:rFonts w:ascii="Courier New" w:hAnsi="Courier New" w:cs="Courier New" w:hint="eastAsia"/>
+          <w:rFonts w:ascii="Courier New" w:hAnsi="Courier New" w:cs="Courier New"/>
           <w:noProof/>
           <w:color w:val="808080"/>
           <w:kern w:val="0"/>
@@ -8140,6 +8109,16 @@
       </w:r>
     </w:p>
     <w:p>
+      <w:pPr>
+        <w:rPr>
+          <w:rFonts w:ascii="Courier New" w:hAnsi="Courier New" w:cs="Courier New"/>
+          <w:noProof/>
+          <w:color w:val="808080"/>
+          <w:kern w:val="0"/>
+          <w:sz w:val="20"/>
+          <w:szCs w:val="20"/>
+        </w:rPr>
+      </w:pPr>
       <w:r>
         <w:rPr>
           <w:rFonts w:ascii="Courier New" w:hAnsi="Courier New" w:cs="Courier New"/>
@@ -8356,6 +8335,910 @@
         <w:t>)</w:t>
       </w:r>
     </w:p>
+    <w:p>
+      <w:pPr>
+        <w:widowControl/>
+        <w:jc w:val="left"/>
+        <w:rPr>
+          <w:rFonts w:ascii="Courier New" w:hAnsi="Courier New" w:cs="Courier New"/>
+          <w:noProof/>
+          <w:color w:val="808080"/>
+          <w:kern w:val="0"/>
+          <w:sz w:val="20"/>
+          <w:szCs w:val="20"/>
+        </w:rPr>
+      </w:pPr>
+      <w:r>
+        <w:rPr>
+          <w:rFonts w:ascii="Courier New" w:hAnsi="Courier New" w:cs="Courier New"/>
+          <w:noProof/>
+          <w:color w:val="808080"/>
+          <w:kern w:val="0"/>
+          <w:sz w:val="20"/>
+          <w:szCs w:val="20"/>
+        </w:rPr>
+        <w:br w:type="page"/>
+      </w:r>
+    </w:p>
+    <w:tbl>
+      <w:tblPr>
+        <w:tblStyle w:val="a3"/>
+        <w:tblpPr w:leftFromText="180" w:rightFromText="180" w:vertAnchor="text" w:horzAnchor="margin" w:tblpY="-1"/>
+        <w:tblW w:w="8655" w:type="dxa"/>
+        <w:tblLook w:val="04A0" w:firstRow="1" w:lastRow="0" w:firstColumn="1" w:lastColumn="0" w:noHBand="0" w:noVBand="1"/>
+      </w:tblPr>
+      <w:tblGrid>
+        <w:gridCol w:w="1577"/>
+        <w:gridCol w:w="1479"/>
+        <w:gridCol w:w="816"/>
+        <w:gridCol w:w="1026"/>
+        <w:gridCol w:w="1892"/>
+        <w:gridCol w:w="1865"/>
+      </w:tblGrid>
+      <w:tr>
+        <w:tc>
+          <w:tcPr>
+            <w:tcW w:w="1577" w:type="dxa"/>
+          </w:tcPr>
+          <w:p>
+            <w:r>
+              <w:rPr>
+                <w:rFonts w:hint="eastAsia"/>
+              </w:rPr>
+              <w:lastRenderedPageBreak/>
+              <w:t>属性</w:t>
+            </w:r>
+          </w:p>
+        </w:tc>
+        <w:tc>
+          <w:tcPr>
+            <w:tcW w:w="1479" w:type="dxa"/>
+          </w:tcPr>
+          <w:p>
+            <w:r>
+              <w:rPr>
+                <w:rFonts w:hint="eastAsia"/>
+              </w:rPr>
+              <w:t>类型</w:t>
+            </w:r>
+          </w:p>
+        </w:tc>
+        <w:tc>
+          <w:tcPr>
+            <w:tcW w:w="816" w:type="dxa"/>
+          </w:tcPr>
+          <w:p>
+            <w:r>
+              <w:rPr>
+                <w:rFonts w:hint="eastAsia"/>
+              </w:rPr>
+              <w:t>可空</w:t>
+            </w:r>
+          </w:p>
+        </w:tc>
+        <w:tc>
+          <w:tcPr>
+            <w:tcW w:w="1026" w:type="dxa"/>
+          </w:tcPr>
+          <w:p>
+            <w:r>
+              <w:rPr>
+                <w:rFonts w:hint="eastAsia"/>
+              </w:rPr>
+              <w:t>默认值</w:t>
+            </w:r>
+          </w:p>
+        </w:tc>
+        <w:tc>
+          <w:tcPr>
+            <w:tcW w:w="1892" w:type="dxa"/>
+          </w:tcPr>
+          <w:p>
+            <w:r>
+              <w:rPr>
+                <w:rFonts w:hint="eastAsia"/>
+              </w:rPr>
+              <w:t>说明</w:t>
+            </w:r>
+          </w:p>
+        </w:tc>
+        <w:tc>
+          <w:tcPr>
+            <w:tcW w:w="1865" w:type="dxa"/>
+          </w:tcPr>
+          <w:p>
+            <w:r>
+              <w:rPr>
+                <w:rFonts w:hint="eastAsia"/>
+              </w:rPr>
+              <w:t>备注</w:t>
+            </w:r>
+          </w:p>
+        </w:tc>
+      </w:tr>
+      <w:tr>
+        <w:tc>
+          <w:tcPr>
+            <w:tcW w:w="1577" w:type="dxa"/>
+          </w:tcPr>
+          <w:p>
+            <w:r>
+              <w:t>i</w:t>
+            </w:r>
+            <w:r>
+              <w:rPr>
+                <w:rFonts w:hint="eastAsia"/>
+              </w:rPr>
+              <w:t>d</w:t>
+            </w:r>
+          </w:p>
+        </w:tc>
+        <w:tc>
+          <w:tcPr>
+            <w:tcW w:w="1479" w:type="dxa"/>
+          </w:tcPr>
+          <w:p>
+            <w:r>
+              <w:rPr>
+                <w:rFonts w:hint="eastAsia"/>
+              </w:rPr>
+              <w:t>int</w:t>
+            </w:r>
+          </w:p>
+        </w:tc>
+        <w:tc>
+          <w:tcPr>
+            <w:tcW w:w="816" w:type="dxa"/>
+          </w:tcPr>
+          <w:p>
+            <w:r>
+              <w:rPr>
+                <w:rFonts w:hint="eastAsia"/>
+              </w:rPr>
+              <w:t>否</w:t>
+            </w:r>
+          </w:p>
+        </w:tc>
+        <w:tc>
+          <w:tcPr>
+            <w:tcW w:w="1026" w:type="dxa"/>
+          </w:tcPr>
+          <w:p>
+            <w:r>
+              <w:rPr>
+                <w:rFonts w:hint="eastAsia"/>
+              </w:rPr>
+              <w:t>无</w:t>
+            </w:r>
+          </w:p>
+        </w:tc>
+        <w:tc>
+          <w:tcPr>
+            <w:tcW w:w="1892" w:type="dxa"/>
+          </w:tcPr>
+          <w:p>
+            <w:r>
+              <w:t>P</w:t>
+            </w:r>
+            <w:r>
+              <w:rPr>
+                <w:rFonts w:hint="eastAsia"/>
+              </w:rPr>
+              <w:t>ost_like</w:t>
+            </w:r>
+            <w:r>
+              <w:t>唯一标识</w:t>
+            </w:r>
+          </w:p>
+        </w:tc>
+        <w:tc>
+          <w:tcPr>
+            <w:tcW w:w="1865" w:type="dxa"/>
+          </w:tcPr>
+          <w:p>
+            <w:r>
+              <w:rPr>
+                <w:rFonts w:hint="eastAsia"/>
+              </w:rPr>
+              <w:t>主键，</w:t>
+            </w:r>
+            <w:r>
+              <w:t>自增</w:t>
+            </w:r>
+          </w:p>
+        </w:tc>
+      </w:tr>
+      <w:tr>
+        <w:tc>
+          <w:tcPr>
+            <w:tcW w:w="1577" w:type="dxa"/>
+          </w:tcPr>
+          <w:p>
+            <w:r>
+              <w:t>post_id</w:t>
+            </w:r>
+          </w:p>
+        </w:tc>
+        <w:tc>
+          <w:tcPr>
+            <w:tcW w:w="1479" w:type="dxa"/>
+          </w:tcPr>
+          <w:p>
+            <w:r>
+              <w:t>int</w:t>
+            </w:r>
+          </w:p>
+        </w:tc>
+        <w:tc>
+          <w:tcPr>
+            <w:tcW w:w="816" w:type="dxa"/>
+          </w:tcPr>
+          <w:p>
+            <w:r>
+              <w:rPr>
+                <w:rFonts w:hint="eastAsia"/>
+              </w:rPr>
+              <w:t>否</w:t>
+            </w:r>
+          </w:p>
+        </w:tc>
+        <w:tc>
+          <w:tcPr>
+            <w:tcW w:w="1026" w:type="dxa"/>
+          </w:tcPr>
+          <w:p>
+            <w:r>
+              <w:rPr>
+                <w:rFonts w:hint="eastAsia"/>
+              </w:rPr>
+              <w:t>无</w:t>
+            </w:r>
+          </w:p>
+        </w:tc>
+        <w:tc>
+          <w:tcPr>
+            <w:tcW w:w="1892" w:type="dxa"/>
+          </w:tcPr>
+          <w:p>
+            <w:r>
+              <w:t>C</w:t>
+            </w:r>
+            <w:r>
+              <w:rPr>
+                <w:rFonts w:hint="eastAsia"/>
+              </w:rPr>
+              <w:t>omment</w:t>
+            </w:r>
+            <w:r>
+              <w:t>所属的</w:t>
+            </w:r>
+            <w:r>
+              <w:t>Post</w:t>
+            </w:r>
+            <w:r>
+              <w:rPr>
+                <w:rFonts w:hint="eastAsia"/>
+              </w:rPr>
+              <w:t>的</w:t>
+            </w:r>
+            <w:r>
+              <w:t>ID</w:t>
+            </w:r>
+          </w:p>
+        </w:tc>
+        <w:tc>
+          <w:tcPr>
+            <w:tcW w:w="1865" w:type="dxa"/>
+          </w:tcPr>
+          <w:p/>
+        </w:tc>
+      </w:tr>
+      <w:tr>
+        <w:tc>
+          <w:tcPr>
+            <w:tcW w:w="1577" w:type="dxa"/>
+          </w:tcPr>
+          <w:p>
+            <w:r>
+              <w:rPr>
+                <w:rFonts w:hint="eastAsia"/>
+              </w:rPr>
+              <w:t>user_id</w:t>
+            </w:r>
+          </w:p>
+        </w:tc>
+        <w:tc>
+          <w:tcPr>
+            <w:tcW w:w="1479" w:type="dxa"/>
+          </w:tcPr>
+          <w:p>
+            <w:r>
+              <w:rPr>
+                <w:rFonts w:hint="eastAsia"/>
+              </w:rPr>
+              <w:t>int</w:t>
+            </w:r>
+          </w:p>
+        </w:tc>
+        <w:tc>
+          <w:tcPr>
+            <w:tcW w:w="816" w:type="dxa"/>
+          </w:tcPr>
+          <w:p>
+            <w:r>
+              <w:rPr>
+                <w:rFonts w:hint="eastAsia"/>
+              </w:rPr>
+              <w:t>否</w:t>
+            </w:r>
+          </w:p>
+        </w:tc>
+        <w:tc>
+          <w:tcPr>
+            <w:tcW w:w="1026" w:type="dxa"/>
+          </w:tcPr>
+          <w:p>
+            <w:r>
+              <w:rPr>
+                <w:rFonts w:hint="eastAsia"/>
+              </w:rPr>
+              <w:t>无</w:t>
+            </w:r>
+          </w:p>
+        </w:tc>
+        <w:tc>
+          <w:tcPr>
+            <w:tcW w:w="1892" w:type="dxa"/>
+          </w:tcPr>
+          <w:p>
+            <w:r>
+              <w:rPr>
+                <w:rFonts w:hint="eastAsia"/>
+              </w:rPr>
+              <w:t>用户</w:t>
+            </w:r>
+            <w:r>
+              <w:rPr>
+                <w:rFonts w:hint="eastAsia"/>
+              </w:rPr>
+              <w:t>ID</w:t>
+            </w:r>
+          </w:p>
+        </w:tc>
+        <w:tc>
+          <w:tcPr>
+            <w:tcW w:w="1865" w:type="dxa"/>
+          </w:tcPr>
+          <w:p/>
+        </w:tc>
+      </w:tr>
+    </w:tbl>
+    <w:p>
+      <w:r>
+        <w:rPr>
+          <w:rFonts w:hint="eastAsia"/>
+        </w:rPr>
+        <w:t>表</w:t>
+      </w:r>
+      <w:r>
+        <w:rPr>
+          <w:rFonts w:hint="eastAsia"/>
+        </w:rPr>
+        <w:t>3 post_like</w:t>
+      </w:r>
+    </w:p>
+    <w:p/>
+    <w:p>
+      <w:pPr>
+        <w:autoSpaceDE w:val="0"/>
+        <w:autoSpaceDN w:val="0"/>
+        <w:adjustRightInd w:val="0"/>
+        <w:jc w:val="left"/>
+        <w:rPr>
+          <w:rFonts w:ascii="Courier New" w:hAnsi="Courier New" w:cs="Courier New"/>
+          <w:noProof/>
+          <w:color w:val="008080"/>
+          <w:kern w:val="0"/>
+          <w:sz w:val="20"/>
+          <w:szCs w:val="20"/>
+        </w:rPr>
+      </w:pPr>
+      <w:r>
+        <w:rPr>
+          <w:rFonts w:ascii="Courier New" w:hAnsi="Courier New" w:cs="Courier New"/>
+          <w:noProof/>
+          <w:color w:val="0000FF"/>
+          <w:kern w:val="0"/>
+          <w:sz w:val="20"/>
+          <w:szCs w:val="20"/>
+        </w:rPr>
+        <w:t>create</w:t>
+      </w:r>
+      <w:r>
+        <w:rPr>
+          <w:rFonts w:ascii="Courier New" w:hAnsi="Courier New" w:cs="Courier New"/>
+          <w:noProof/>
+          <w:kern w:val="0"/>
+          <w:sz w:val="20"/>
+          <w:szCs w:val="20"/>
+        </w:rPr>
+        <w:t xml:space="preserve"> </w:t>
+      </w:r>
+      <w:r>
+        <w:rPr>
+          <w:rFonts w:ascii="Courier New" w:hAnsi="Courier New" w:cs="Courier New"/>
+          <w:noProof/>
+          <w:color w:val="0000FF"/>
+          <w:kern w:val="0"/>
+          <w:sz w:val="20"/>
+          <w:szCs w:val="20"/>
+        </w:rPr>
+        <w:t>table</w:t>
+      </w:r>
+      <w:r>
+        <w:rPr>
+          <w:rFonts w:ascii="Courier New" w:hAnsi="Courier New" w:cs="Courier New"/>
+          <w:noProof/>
+          <w:kern w:val="0"/>
+          <w:sz w:val="20"/>
+          <w:szCs w:val="20"/>
+        </w:rPr>
+        <w:t xml:space="preserve"> </w:t>
+      </w:r>
+      <w:r>
+        <w:rPr>
+          <w:rFonts w:ascii="Courier New" w:hAnsi="Courier New" w:cs="Courier New" w:hint="eastAsia"/>
+          <w:noProof/>
+          <w:color w:val="008080"/>
+          <w:kern w:val="0"/>
+          <w:sz w:val="20"/>
+          <w:szCs w:val="20"/>
+        </w:rPr>
+        <w:t>post_like</w:t>
+      </w:r>
+    </w:p>
+    <w:p>
+      <w:pPr>
+        <w:autoSpaceDE w:val="0"/>
+        <w:autoSpaceDN w:val="0"/>
+        <w:adjustRightInd w:val="0"/>
+        <w:jc w:val="left"/>
+        <w:rPr>
+          <w:rFonts w:ascii="Courier New" w:hAnsi="Courier New" w:cs="Courier New"/>
+          <w:noProof/>
+          <w:color w:val="808080"/>
+          <w:kern w:val="0"/>
+          <w:sz w:val="20"/>
+          <w:szCs w:val="20"/>
+        </w:rPr>
+      </w:pPr>
+      <w:r>
+        <w:rPr>
+          <w:rFonts w:ascii="Courier New" w:hAnsi="Courier New" w:cs="Courier New"/>
+          <w:noProof/>
+          <w:color w:val="808080"/>
+          <w:kern w:val="0"/>
+          <w:sz w:val="20"/>
+          <w:szCs w:val="20"/>
+        </w:rPr>
+        <w:t>(</w:t>
+      </w:r>
+    </w:p>
+    <w:p>
+      <w:pPr>
+        <w:autoSpaceDE w:val="0"/>
+        <w:autoSpaceDN w:val="0"/>
+        <w:adjustRightInd w:val="0"/>
+        <w:jc w:val="left"/>
+        <w:rPr>
+          <w:rFonts w:ascii="NSimSun" w:hAnsi="NSimSun" w:cs="NSimSun"/>
+          <w:kern w:val="0"/>
+          <w:sz w:val="19"/>
+          <w:szCs w:val="19"/>
+        </w:rPr>
+      </w:pPr>
+      <w:r>
+        <w:rPr>
+          <w:rFonts w:ascii="Courier New" w:hAnsi="Courier New" w:cs="Courier New"/>
+          <w:noProof/>
+          <w:kern w:val="0"/>
+          <w:sz w:val="20"/>
+          <w:szCs w:val="20"/>
+        </w:rPr>
+        <w:tab/>
+      </w:r>
+      <w:r>
+        <w:rPr>
+          <w:rFonts w:ascii="NSimSun" w:hAnsi="NSimSun" w:cs="NSimSun"/>
+          <w:color w:val="008080"/>
+          <w:kern w:val="0"/>
+          <w:sz w:val="19"/>
+          <w:szCs w:val="19"/>
+        </w:rPr>
+        <w:t>id</w:t>
+      </w:r>
+      <w:r>
+        <w:rPr>
+          <w:rFonts w:ascii="NSimSun" w:hAnsi="NSimSun" w:cs="NSimSun"/>
+          <w:kern w:val="0"/>
+          <w:sz w:val="19"/>
+          <w:szCs w:val="19"/>
+        </w:rPr>
+        <w:t xml:space="preserve"> </w:t>
+      </w:r>
+      <w:r>
+        <w:rPr>
+          <w:rFonts w:ascii="NSimSun" w:hAnsi="NSimSun" w:cs="NSimSun"/>
+          <w:color w:val="0000FF"/>
+          <w:kern w:val="0"/>
+          <w:sz w:val="19"/>
+          <w:szCs w:val="19"/>
+        </w:rPr>
+        <w:t>int</w:t>
+      </w:r>
+      <w:r>
+        <w:rPr>
+          <w:rFonts w:ascii="NSimSun" w:hAnsi="NSimSun" w:cs="NSimSun"/>
+          <w:kern w:val="0"/>
+          <w:sz w:val="19"/>
+          <w:szCs w:val="19"/>
+        </w:rPr>
+        <w:t xml:space="preserve"> </w:t>
+      </w:r>
+      <w:r>
+        <w:rPr>
+          <w:rFonts w:ascii="NSimSun" w:hAnsi="NSimSun" w:cs="NSimSun"/>
+          <w:color w:val="808080"/>
+          <w:kern w:val="0"/>
+          <w:sz w:val="19"/>
+          <w:szCs w:val="19"/>
+        </w:rPr>
+        <w:t>not</w:t>
+      </w:r>
+      <w:r>
+        <w:rPr>
+          <w:rFonts w:ascii="NSimSun" w:hAnsi="NSimSun" w:cs="NSimSun"/>
+          <w:kern w:val="0"/>
+          <w:sz w:val="19"/>
+          <w:szCs w:val="19"/>
+        </w:rPr>
+        <w:t xml:space="preserve"> </w:t>
+      </w:r>
+      <w:r>
+        <w:rPr>
+          <w:rFonts w:ascii="NSimSun" w:hAnsi="NSimSun" w:cs="NSimSun"/>
+          <w:color w:val="808080"/>
+          <w:kern w:val="0"/>
+          <w:sz w:val="19"/>
+          <w:szCs w:val="19"/>
+        </w:rPr>
+        <w:t>null</w:t>
+      </w:r>
+      <w:r>
+        <w:rPr>
+          <w:rFonts w:ascii="NSimSun" w:hAnsi="NSimSun" w:cs="NSimSun"/>
+          <w:kern w:val="0"/>
+          <w:sz w:val="19"/>
+          <w:szCs w:val="19"/>
+        </w:rPr>
+        <w:t xml:space="preserve"> </w:t>
+      </w:r>
+      <w:r>
+        <w:rPr>
+          <w:rFonts w:ascii="NSimSun" w:hAnsi="NSimSun" w:cs="NSimSun"/>
+          <w:color w:val="0000FF"/>
+          <w:kern w:val="0"/>
+          <w:sz w:val="19"/>
+          <w:szCs w:val="19"/>
+        </w:rPr>
+        <w:t>identity</w:t>
+      </w:r>
+      <w:r>
+        <w:rPr>
+          <w:rFonts w:ascii="NSimSun" w:hAnsi="NSimSun" w:cs="NSimSun"/>
+          <w:color w:val="808080"/>
+          <w:kern w:val="0"/>
+          <w:sz w:val="19"/>
+          <w:szCs w:val="19"/>
+        </w:rPr>
+        <w:t>(</w:t>
+      </w:r>
+      <w:r>
+        <w:rPr>
+          <w:rFonts w:ascii="NSimSun" w:hAnsi="NSimSun" w:cs="NSimSun"/>
+          <w:kern w:val="0"/>
+          <w:sz w:val="19"/>
+          <w:szCs w:val="19"/>
+        </w:rPr>
+        <w:t>1</w:t>
+      </w:r>
+      <w:r>
+        <w:rPr>
+          <w:rFonts w:ascii="NSimSun" w:hAnsi="NSimSun" w:cs="NSimSun"/>
+          <w:color w:val="808080"/>
+          <w:kern w:val="0"/>
+          <w:sz w:val="19"/>
+          <w:szCs w:val="19"/>
+        </w:rPr>
+        <w:t>,</w:t>
+      </w:r>
+      <w:r>
+        <w:rPr>
+          <w:rFonts w:ascii="NSimSun" w:hAnsi="NSimSun" w:cs="NSimSun"/>
+          <w:kern w:val="0"/>
+          <w:sz w:val="19"/>
+          <w:szCs w:val="19"/>
+        </w:rPr>
+        <w:t>1</w:t>
+      </w:r>
+      <w:r>
+        <w:rPr>
+          <w:rFonts w:ascii="NSimSun" w:hAnsi="NSimSun" w:cs="NSimSun"/>
+          <w:color w:val="808080"/>
+          <w:kern w:val="0"/>
+          <w:sz w:val="19"/>
+          <w:szCs w:val="19"/>
+        </w:rPr>
+        <w:t>)</w:t>
+      </w:r>
+      <w:r>
+        <w:rPr>
+          <w:rFonts w:ascii="NSimSun" w:hAnsi="NSimSun" w:cs="NSimSun"/>
+          <w:kern w:val="0"/>
+          <w:sz w:val="19"/>
+          <w:szCs w:val="19"/>
+        </w:rPr>
+        <w:t xml:space="preserve"> </w:t>
+      </w:r>
+      <w:r>
+        <w:rPr>
+          <w:rFonts w:ascii="NSimSun" w:hAnsi="NSimSun" w:cs="NSimSun"/>
+          <w:color w:val="0000FF"/>
+          <w:kern w:val="0"/>
+          <w:sz w:val="19"/>
+          <w:szCs w:val="19"/>
+        </w:rPr>
+        <w:t>primary</w:t>
+      </w:r>
+      <w:r>
+        <w:rPr>
+          <w:rFonts w:ascii="NSimSun" w:hAnsi="NSimSun" w:cs="NSimSun"/>
+          <w:kern w:val="0"/>
+          <w:sz w:val="19"/>
+          <w:szCs w:val="19"/>
+        </w:rPr>
+        <w:t xml:space="preserve"> </w:t>
+      </w:r>
+      <w:r>
+        <w:rPr>
+          <w:rFonts w:ascii="NSimSun" w:hAnsi="NSimSun" w:cs="NSimSun"/>
+          <w:color w:val="0000FF"/>
+          <w:kern w:val="0"/>
+          <w:sz w:val="19"/>
+          <w:szCs w:val="19"/>
+        </w:rPr>
+        <w:t>key</w:t>
+      </w:r>
+      <w:r>
+        <w:rPr>
+          <w:rFonts w:ascii="NSimSun" w:hAnsi="NSimSun" w:cs="NSimSun"/>
+          <w:color w:val="808080"/>
+          <w:kern w:val="0"/>
+          <w:sz w:val="19"/>
+          <w:szCs w:val="19"/>
+        </w:rPr>
+        <w:t>,</w:t>
+      </w:r>
+    </w:p>
+    <w:p>
+      <w:pPr>
+        <w:autoSpaceDE w:val="0"/>
+        <w:autoSpaceDN w:val="0"/>
+        <w:adjustRightInd w:val="0"/>
+        <w:jc w:val="left"/>
+        <w:rPr>
+          <w:rFonts w:ascii="NSimSun" w:hAnsi="NSimSun" w:cs="NSimSun"/>
+          <w:kern w:val="0"/>
+          <w:sz w:val="19"/>
+          <w:szCs w:val="19"/>
+        </w:rPr>
+      </w:pPr>
+      <w:r>
+        <w:rPr>
+          <w:rFonts w:ascii="NSimSun" w:hAnsi="NSimSun" w:cs="NSimSun"/>
+          <w:kern w:val="0"/>
+          <w:sz w:val="19"/>
+          <w:szCs w:val="19"/>
+        </w:rPr>
+        <w:tab/>
+      </w:r>
+      <w:r>
+        <w:rPr>
+          <w:rFonts w:ascii="NSimSun" w:hAnsi="NSimSun" w:cs="NSimSun"/>
+          <w:color w:val="008080"/>
+          <w:kern w:val="0"/>
+          <w:sz w:val="19"/>
+          <w:szCs w:val="19"/>
+        </w:rPr>
+        <w:t>post_id</w:t>
+      </w:r>
+      <w:r>
+        <w:rPr>
+          <w:rFonts w:ascii="NSimSun" w:hAnsi="NSimSun" w:cs="NSimSun"/>
+          <w:kern w:val="0"/>
+          <w:sz w:val="19"/>
+          <w:szCs w:val="19"/>
+        </w:rPr>
+        <w:t xml:space="preserve"> </w:t>
+      </w:r>
+      <w:r>
+        <w:rPr>
+          <w:rFonts w:ascii="NSimSun" w:hAnsi="NSimSun" w:cs="NSimSun"/>
+          <w:color w:val="0000FF"/>
+          <w:kern w:val="0"/>
+          <w:sz w:val="19"/>
+          <w:szCs w:val="19"/>
+        </w:rPr>
+        <w:t>int</w:t>
+      </w:r>
+      <w:r>
+        <w:rPr>
+          <w:rFonts w:ascii="NSimSun" w:hAnsi="NSimSun" w:cs="NSimSun"/>
+          <w:kern w:val="0"/>
+          <w:sz w:val="19"/>
+          <w:szCs w:val="19"/>
+        </w:rPr>
+        <w:t xml:space="preserve"> </w:t>
+      </w:r>
+      <w:r>
+        <w:rPr>
+          <w:rFonts w:ascii="NSimSun" w:hAnsi="NSimSun" w:cs="NSimSun"/>
+          <w:color w:val="808080"/>
+          <w:kern w:val="0"/>
+          <w:sz w:val="19"/>
+          <w:szCs w:val="19"/>
+        </w:rPr>
+        <w:t>not</w:t>
+      </w:r>
+      <w:r>
+        <w:rPr>
+          <w:rFonts w:ascii="NSimSun" w:hAnsi="NSimSun" w:cs="NSimSun"/>
+          <w:kern w:val="0"/>
+          <w:sz w:val="19"/>
+          <w:szCs w:val="19"/>
+        </w:rPr>
+        <w:t xml:space="preserve"> </w:t>
+      </w:r>
+      <w:r>
+        <w:rPr>
+          <w:rFonts w:ascii="NSimSun" w:hAnsi="NSimSun" w:cs="NSimSun"/>
+          <w:color w:val="808080"/>
+          <w:kern w:val="0"/>
+          <w:sz w:val="19"/>
+          <w:szCs w:val="19"/>
+        </w:rPr>
+        <w:t>null,</w:t>
+      </w:r>
+    </w:p>
+    <w:p>
+      <w:pPr>
+        <w:autoSpaceDE w:val="0"/>
+        <w:autoSpaceDN w:val="0"/>
+        <w:adjustRightInd w:val="0"/>
+        <w:jc w:val="left"/>
+        <w:rPr>
+          <w:rFonts w:ascii="NSimSun" w:hAnsi="NSimSun" w:cs="NSimSun"/>
+          <w:color w:val="808080"/>
+          <w:kern w:val="0"/>
+          <w:sz w:val="19"/>
+          <w:szCs w:val="19"/>
+        </w:rPr>
+      </w:pPr>
+      <w:r>
+        <w:rPr>
+          <w:rFonts w:ascii="NSimSun" w:hAnsi="NSimSun" w:cs="NSimSun"/>
+          <w:kern w:val="0"/>
+          <w:sz w:val="19"/>
+          <w:szCs w:val="19"/>
+        </w:rPr>
+        <w:tab/>
+      </w:r>
+      <w:r>
+        <w:rPr>
+          <w:rFonts w:ascii="NSimSun" w:hAnsi="NSimSun" w:cs="NSimSun"/>
+          <w:color w:val="FF00FF"/>
+          <w:kern w:val="0"/>
+          <w:sz w:val="19"/>
+          <w:szCs w:val="19"/>
+        </w:rPr>
+        <w:t>user_id</w:t>
+      </w:r>
+      <w:r>
+        <w:rPr>
+          <w:rFonts w:ascii="NSimSun" w:hAnsi="NSimSun" w:cs="NSimSun"/>
+          <w:kern w:val="0"/>
+          <w:sz w:val="19"/>
+          <w:szCs w:val="19"/>
+        </w:rPr>
+        <w:t xml:space="preserve"> </w:t>
+      </w:r>
+      <w:r>
+        <w:rPr>
+          <w:rFonts w:ascii="NSimSun" w:hAnsi="NSimSun" w:cs="NSimSun"/>
+          <w:color w:val="0000FF"/>
+          <w:kern w:val="0"/>
+          <w:sz w:val="19"/>
+          <w:szCs w:val="19"/>
+        </w:rPr>
+        <w:t>int</w:t>
+      </w:r>
+      <w:r>
+        <w:rPr>
+          <w:rFonts w:ascii="NSimSun" w:hAnsi="NSimSun" w:cs="NSimSun"/>
+          <w:kern w:val="0"/>
+          <w:sz w:val="19"/>
+          <w:szCs w:val="19"/>
+        </w:rPr>
+        <w:t xml:space="preserve"> </w:t>
+      </w:r>
+      <w:r>
+        <w:rPr>
+          <w:rFonts w:ascii="NSimSun" w:hAnsi="NSimSun" w:cs="NSimSun"/>
+          <w:color w:val="808080"/>
+          <w:kern w:val="0"/>
+          <w:sz w:val="19"/>
+          <w:szCs w:val="19"/>
+        </w:rPr>
+        <w:t>not</w:t>
+      </w:r>
+      <w:r>
+        <w:rPr>
+          <w:rFonts w:ascii="NSimSun" w:hAnsi="NSimSun" w:cs="NSimSun"/>
+          <w:kern w:val="0"/>
+          <w:sz w:val="19"/>
+          <w:szCs w:val="19"/>
+        </w:rPr>
+        <w:t xml:space="preserve"> </w:t>
+      </w:r>
+      <w:r>
+        <w:rPr>
+          <w:rFonts w:ascii="NSimSun" w:hAnsi="NSimSun" w:cs="NSimSun"/>
+          <w:color w:val="808080"/>
+          <w:kern w:val="0"/>
+          <w:sz w:val="19"/>
+          <w:szCs w:val="19"/>
+        </w:rPr>
+        <w:t>null</w:t>
+      </w:r>
+    </w:p>
+    <w:p>
+      <w:pPr>
+        <w:autoSpaceDE w:val="0"/>
+        <w:autoSpaceDN w:val="0"/>
+        <w:adjustRightInd w:val="0"/>
+        <w:jc w:val="left"/>
+        <w:rPr>
+          <w:rFonts w:ascii="Courier New" w:hAnsi="Courier New" w:cs="Courier New"/>
+          <w:noProof/>
+          <w:color w:val="808080"/>
+          <w:kern w:val="0"/>
+          <w:sz w:val="20"/>
+          <w:szCs w:val="20"/>
+        </w:rPr>
+      </w:pPr>
+      <w:r>
+        <w:rPr>
+          <w:rFonts w:ascii="Courier New" w:hAnsi="Courier New" w:cs="Courier New"/>
+          <w:noProof/>
+          <w:color w:val="808080"/>
+          <w:kern w:val="0"/>
+          <w:sz w:val="20"/>
+          <w:szCs w:val="20"/>
+        </w:rPr>
+        <w:t>);</w:t>
+      </w:r>
+    </w:p>
+    <w:p/>
     <w:sectPr>
       <w:pgSz w:w="11906" w:h="16838"/>
       <w:pgMar w:top="1440" w:right="1800" w:bottom="1440" w:left="1800" w:header="851" w:footer="992" w:gutter="0"/>

</xml_diff>